<commit_message>
adding further handouts #3 #5#6
</commit_message>
<xml_diff>
--- a/HandOut#1.docx
+++ b/HandOut#1.docx
@@ -4,7 +4,7 @@
   <w:body>
     <w:tbl>
       <w:tblPr>
-        <w:tblStyle w:val="Grilledutableau"/>
+        <w:tblStyle w:val="TableGrid"/>
         <w:tblW w:w="10246" w:type="dxa"/>
         <w:tblLook w:val="04A0" w:firstRow="1" w:lastRow="0" w:firstColumn="1" w:lastColumn="0" w:noHBand="0" w:noVBand="1"/>
       </w:tblPr>
@@ -23,14 +23,14 @@
           </w:tcPr>
           <w:p>
             <w:pPr>
-              <w:pStyle w:val="Sous-titre"/>
-              <w:rPr>
-                <w:rStyle w:val="lev"/>
+              <w:pStyle w:val="Subtitle"/>
+              <w:rPr>
+                <w:rStyle w:val="Strong"/>
               </w:rPr>
             </w:pPr>
             <w:r>
               <w:rPr>
-                <w:rStyle w:val="lev"/>
+                <w:rStyle w:val="Strong"/>
               </w:rPr>
               <w:t>HOW TO INTRODUCE YOURSELF IN ENGLISH</w:t>
             </w:r>
@@ -42,10 +42,10 @@
           </w:tcPr>
           <w:p>
             <w:pPr>
-              <w:pStyle w:val="Citation"/>
+              <w:pStyle w:val="Quote"/>
               <w:jc w:val="right"/>
               <w:rPr>
-                <w:rStyle w:val="lev"/>
+                <w:rStyle w:val="Strong"/>
                 <w:i w:val="0"/>
                 <w:iCs w:val="0"/>
                 <w:sz w:val="24"/>
@@ -55,7 +55,7 @@
             </w:pPr>
             <w:r>
               <w:rPr>
-                <w:rStyle w:val="lev"/>
+                <w:rStyle w:val="Strong"/>
                 <w:rFonts w:hint="cs"/>
                 <w:i w:val="0"/>
                 <w:iCs w:val="0"/>
@@ -68,9 +68,9 @@
           </w:p>
           <w:p>
             <w:pPr>
-              <w:pStyle w:val="Sous-titre"/>
-              <w:rPr>
-                <w:rStyle w:val="lev"/>
+              <w:pStyle w:val="Subtitle"/>
+              <w:rPr>
+                <w:rStyle w:val="Strong"/>
               </w:rPr>
             </w:pPr>
           </w:p>
@@ -79,15 +79,14 @@
     </w:tbl>
     <w:p>
       <w:pPr>
-        <w:pStyle w:val="Sous-titre"/>
+        <w:pStyle w:val="Subtitle"/>
         <w:rPr>
-          <w:rStyle w:val="lev"/>
+          <w:rStyle w:val="Strong"/>
         </w:rPr>
       </w:pPr>
       <w:r>
         <w:rPr>
           <w:noProof/>
-          <w:lang w:val="fr-FR" w:eastAsia="fr-FR"/>
         </w:rPr>
         <mc:AlternateContent>
           <mc:Choice Requires="wps">
@@ -299,7 +298,6 @@
       <w:r>
         <w:rPr>
           <w:noProof/>
-          <w:lang w:val="fr-FR" w:eastAsia="fr-FR"/>
         </w:rPr>
         <mc:AlternateContent>
           <mc:Choice Requires="wps">
@@ -543,7 +541,6 @@
       <w:r>
         <w:rPr>
           <w:noProof/>
-          <w:lang w:val="fr-FR" w:eastAsia="fr-FR"/>
         </w:rPr>
         <w:drawing>
           <wp:anchor distT="0" distB="0" distL="114300" distR="114300" simplePos="0" relativeHeight="251658240" behindDoc="0" locked="0" layoutInCell="1" allowOverlap="1">
@@ -606,7 +603,7 @@
     <w:p/>
     <w:tbl>
       <w:tblPr>
-        <w:tblStyle w:val="Grilledutableau"/>
+        <w:tblStyle w:val="TableGrid"/>
         <w:tblpPr w:leftFromText="180" w:rightFromText="180" w:vertAnchor="text" w:horzAnchor="margin" w:tblpY="-60"/>
         <w:tblW w:w="10246" w:type="dxa"/>
         <w:tblLook w:val="04A0" w:firstRow="1" w:lastRow="0" w:firstColumn="1" w:lastColumn="0" w:noHBand="0" w:noVBand="1"/>
@@ -626,20 +623,20 @@
           </w:tcPr>
           <w:p>
             <w:pPr>
-              <w:pStyle w:val="Sous-titre"/>
-              <w:rPr>
-                <w:rStyle w:val="lev"/>
+              <w:pStyle w:val="Subtitle"/>
+              <w:rPr>
+                <w:rStyle w:val="Strong"/>
               </w:rPr>
             </w:pPr>
             <w:r>
               <w:rPr>
-                <w:rStyle w:val="lev"/>
+                <w:rStyle w:val="Strong"/>
               </w:rPr>
               <w:t xml:space="preserve">THERE ARE </w:t>
             </w:r>
             <w:r>
               <w:rPr>
-                <w:rStyle w:val="lev"/>
+                <w:rStyle w:val="Strong"/>
               </w:rPr>
               <w:t>OTHER WAYS TO SAY YOUR NAME</w:t>
             </w:r>
@@ -651,11 +648,11 @@
           </w:tcPr>
           <w:p>
             <w:pPr>
-              <w:pStyle w:val="Citation"/>
+              <w:pStyle w:val="Quote"/>
               <w:ind w:left="0"/>
               <w:jc w:val="right"/>
               <w:rPr>
-                <w:rStyle w:val="lev"/>
+                <w:rStyle w:val="Strong"/>
                 <w:i w:val="0"/>
                 <w:iCs w:val="0"/>
                 <w:sz w:val="24"/>
@@ -665,7 +662,7 @@
             </w:pPr>
             <w:r>
               <w:rPr>
-                <w:rStyle w:val="lev"/>
+                <w:rStyle w:val="Strong"/>
                 <w:rFonts w:hint="cs"/>
                 <w:i w:val="0"/>
                 <w:iCs w:val="0"/>
@@ -677,7 +674,7 @@
             </w:r>
             <w:r>
               <w:rPr>
-                <w:rStyle w:val="lev"/>
+                <w:rStyle w:val="Strong"/>
                 <w:rFonts w:hint="cs"/>
                 <w:i w:val="0"/>
                 <w:iCs w:val="0"/>
@@ -690,7 +687,7 @@
             </w:r>
             <w:r>
               <w:rPr>
-                <w:rStyle w:val="lev"/>
+                <w:rStyle w:val="Strong"/>
                 <w:rFonts w:hint="cs"/>
                 <w:i w:val="0"/>
                 <w:iCs w:val="0"/>
@@ -703,9 +700,9 @@
           </w:p>
           <w:p>
             <w:pPr>
-              <w:pStyle w:val="Sous-titre"/>
-              <w:rPr>
-                <w:rStyle w:val="lev"/>
+              <w:pStyle w:val="Subtitle"/>
+              <w:rPr>
+                <w:rStyle w:val="Strong"/>
               </w:rPr>
             </w:pPr>
           </w:p>
@@ -719,7 +716,6 @@
           <w:noProof/>
           <w:sz w:val="28"/>
           <w:szCs w:val="28"/>
-          <w:lang w:val="fr-FR" w:eastAsia="fr-FR"/>
         </w:rPr>
         <mc:AlternateContent>
           <mc:Choice Requires="wps">
@@ -910,15 +906,12 @@
         <w:t>y name is Adam</w:t>
       </w:r>
     </w:p>
-    <w:bookmarkStart w:id="0" w:name="_GoBack"/>
-    <w:bookmarkEnd w:id="0"/>
     <w:p>
       <w:r>
         <w:rPr>
           <w:noProof/>
           <w:sz w:val="28"/>
           <w:szCs w:val="28"/>
-          <w:lang w:val="fr-FR" w:eastAsia="fr-FR"/>
         </w:rPr>
         <mc:AlternateContent>
           <mc:Choice Requires="wps">
@@ -1009,7 +1002,6 @@
       <w:r>
         <w:rPr>
           <w:noProof/>
-          <w:lang w:val="fr-FR" w:eastAsia="fr-FR"/>
         </w:rPr>
         <mc:AlternateContent>
           <mc:Choice Requires="wps">
@@ -1160,7 +1152,7 @@
     </w:p>
     <w:tbl>
       <w:tblPr>
-        <w:tblStyle w:val="Grilledutableau"/>
+        <w:tblStyle w:val="TableGrid"/>
         <w:tblW w:w="9428" w:type="dxa"/>
         <w:tblLook w:val="04A0" w:firstRow="1" w:lastRow="0" w:firstColumn="1" w:lastColumn="0" w:noHBand="0" w:noVBand="1"/>
       </w:tblPr>
@@ -1181,7 +1173,6 @@
             <w:r>
               <w:rPr>
                 <w:noProof/>
-                <w:lang w:val="fr-FR" w:eastAsia="fr-FR"/>
               </w:rPr>
               <w:drawing>
                 <wp:anchor distT="0" distB="0" distL="114300" distR="114300" simplePos="0" relativeHeight="251666432" behindDoc="1" locked="0" layoutInCell="1" allowOverlap="1" wp14:anchorId="50F0EC3C" wp14:editId="45A3A4A5">
@@ -1300,7 +1291,6 @@
             <w:r>
               <w:rPr>
                 <w:noProof/>
-                <w:lang w:val="fr-FR" w:eastAsia="fr-FR"/>
               </w:rPr>
               <w:drawing>
                 <wp:anchor distT="0" distB="0" distL="114300" distR="114300" simplePos="0" relativeHeight="251667456" behindDoc="0" locked="0" layoutInCell="1" allowOverlap="1">
@@ -1366,7 +1356,7 @@
     <w:p/>
     <w:tbl>
       <w:tblPr>
-        <w:tblStyle w:val="Grilledutableau"/>
+        <w:tblStyle w:val="TableGrid"/>
         <w:tblpPr w:leftFromText="180" w:rightFromText="180" w:vertAnchor="text" w:horzAnchor="margin" w:tblpY="-60"/>
         <w:tblW w:w="10246" w:type="dxa"/>
         <w:tblLook w:val="04A0" w:firstRow="1" w:lastRow="0" w:firstColumn="1" w:lastColumn="0" w:noHBand="0" w:noVBand="1"/>
@@ -1386,14 +1376,14 @@
           </w:tcPr>
           <w:p>
             <w:pPr>
-              <w:pStyle w:val="Sous-titre"/>
-              <w:rPr>
-                <w:rStyle w:val="lev"/>
+              <w:pStyle w:val="Subtitle"/>
+              <w:rPr>
+                <w:rStyle w:val="Strong"/>
               </w:rPr>
             </w:pPr>
             <w:r>
               <w:rPr>
-                <w:rStyle w:val="lev"/>
+                <w:rStyle w:val="Strong"/>
               </w:rPr>
               <w:lastRenderedPageBreak/>
               <w:t>HOW DO YOU SPELL YOUR NAME?</w:t>
@@ -1406,11 +1396,11 @@
           </w:tcPr>
           <w:p>
             <w:pPr>
-              <w:pStyle w:val="Citation"/>
+              <w:pStyle w:val="Quote"/>
               <w:ind w:left="0"/>
               <w:jc w:val="right"/>
               <w:rPr>
-                <w:rStyle w:val="lev"/>
+                <w:rStyle w:val="Strong"/>
                 <w:i w:val="0"/>
                 <w:iCs w:val="0"/>
                 <w:sz w:val="24"/>
@@ -1420,7 +1410,7 @@
             </w:pPr>
             <w:r>
               <w:rPr>
-                <w:rStyle w:val="lev"/>
+                <w:rStyle w:val="Strong"/>
                 <w:rFonts w:hint="cs"/>
                 <w:i w:val="0"/>
                 <w:iCs w:val="0"/>
@@ -1433,9 +1423,9 @@
           </w:p>
           <w:p>
             <w:pPr>
-              <w:pStyle w:val="Sous-titre"/>
-              <w:rPr>
-                <w:rStyle w:val="lev"/>
+              <w:pStyle w:val="Subtitle"/>
+              <w:rPr>
+                <w:rStyle w:val="Strong"/>
               </w:rPr>
             </w:pPr>
           </w:p>
@@ -1445,7 +1435,7 @@
     <w:p/>
     <w:tbl>
       <w:tblPr>
-        <w:tblStyle w:val="Grilledutableau"/>
+        <w:tblStyle w:val="TableGrid"/>
         <w:tblW w:w="9556" w:type="dxa"/>
         <w:tblInd w:w="582" w:type="dxa"/>
         <w:tblLook w:val="04A0" w:firstRow="1" w:lastRow="0" w:firstColumn="1" w:lastColumn="0" w:noHBand="0" w:noVBand="1"/>
@@ -2333,7 +2323,7 @@
     </w:p>
     <w:p>
       <w:pPr>
-        <w:pStyle w:val="Paragraphedeliste"/>
+        <w:pStyle w:val="ListParagraph"/>
         <w:numPr>
           <w:ilvl w:val="0"/>
           <w:numId w:val="5"/>
@@ -2385,7 +2375,7 @@
     </w:p>
     <w:p>
       <w:pPr>
-        <w:pStyle w:val="Paragraphedeliste"/>
+        <w:pStyle w:val="ListParagraph"/>
         <w:numPr>
           <w:ilvl w:val="0"/>
           <w:numId w:val="5"/>
@@ -2431,7 +2421,6 @@
       <w:r>
         <w:rPr>
           <w:noProof/>
-          <w:lang w:val="fr-FR" w:eastAsia="fr-FR"/>
         </w:rPr>
         <mc:AlternateContent>
           <mc:Choice Requires="wps">
@@ -2563,7 +2552,6 @@
       <w:r>
         <w:rPr>
           <w:noProof/>
-          <w:lang w:val="fr-FR" w:eastAsia="fr-FR"/>
         </w:rPr>
         <mc:AlternateContent>
           <mc:Choice Requires="wps">
@@ -2683,7 +2671,7 @@
     <w:p/>
     <w:tbl>
       <w:tblPr>
-        <w:tblStyle w:val="Grilledutableau"/>
+        <w:tblStyle w:val="TableGrid"/>
         <w:tblW w:w="9556" w:type="dxa"/>
         <w:tblInd w:w="582" w:type="dxa"/>
         <w:tblLook w:val="04A0" w:firstRow="1" w:lastRow="0" w:firstColumn="1" w:lastColumn="0" w:noHBand="0" w:noVBand="1"/>
@@ -3227,190 +3215,18 @@
         </w:tc>
       </w:tr>
     </w:tbl>
-    <w:p/>
-    <w:p/>
-    <w:p/>
-    <w:p/>
-    <w:p/>
-    <w:p/>
-    <w:p/>
-    <w:p/>
-    <w:p/>
-    <w:p/>
-    <w:p/>
-    <w:p/>
     <w:p>
       <w:pPr>
-        <w:pStyle w:val="Paragraphedeliste"/>
-        <w:numPr>
-          <w:ilvl w:val="0"/>
-          <w:numId w:val="1"/>
-        </w:numPr>
         <w:rPr>
           <w:rFonts w:cstheme="minorHAnsi"/>
         </w:rPr>
       </w:pPr>
-      <w:r>
-        <w:rPr>
-          <w:rFonts w:cstheme="minorHAnsi"/>
-        </w:rPr>
-        <w:t>CONUTRIES AND NATIONALITIES</w:t>
-      </w:r>
+      <w:bookmarkStart w:id="0" w:name="_GoBack"/>
+      <w:bookmarkEnd w:id="0"/>
     </w:p>
     <w:p>
       <w:pPr>
-        <w:pStyle w:val="Paragraphedeliste"/>
-        <w:numPr>
-          <w:ilvl w:val="0"/>
-          <w:numId w:val="1"/>
-        </w:numPr>
-        <w:rPr>
-          <w:rFonts w:cstheme="minorHAnsi"/>
-        </w:rPr>
-      </w:pPr>
-      <w:r>
-        <w:rPr>
-          <w:rFonts w:cstheme="minorHAnsi"/>
-        </w:rPr>
-        <w:t>USEFUL SENTENCE TO USE IN CLASSROOM</w:t>
-      </w:r>
-    </w:p>
-    <w:p>
-      <w:pPr>
-        <w:pStyle w:val="Paragraphedeliste"/>
-        <w:numPr>
-          <w:ilvl w:val="0"/>
-          <w:numId w:val="1"/>
-        </w:numPr>
-        <w:rPr>
-          <w:rFonts w:cstheme="minorHAnsi"/>
-        </w:rPr>
-      </w:pPr>
-      <w:r>
-        <w:rPr>
-          <w:rFonts w:cstheme="minorHAnsi"/>
-        </w:rPr>
-        <w:t>SUBJECT PRONOUNS</w:t>
-      </w:r>
-    </w:p>
-    <w:p>
-      <w:pPr>
-        <w:pStyle w:val="Paragraphedeliste"/>
-        <w:numPr>
-          <w:ilvl w:val="0"/>
-          <w:numId w:val="1"/>
-        </w:numPr>
-        <w:rPr>
-          <w:rFonts w:cstheme="minorHAnsi"/>
-        </w:rPr>
-      </w:pPr>
-      <w:r>
-        <w:rPr>
-          <w:rFonts w:cstheme="minorHAnsi"/>
-        </w:rPr>
-        <w:t xml:space="preserve">POSSESSIVES </w:t>
-      </w:r>
-    </w:p>
-    <w:p>
-      <w:pPr>
-        <w:pStyle w:val="Paragraphedeliste"/>
-        <w:numPr>
-          <w:ilvl w:val="0"/>
-          <w:numId w:val="1"/>
-        </w:numPr>
-        <w:rPr>
-          <w:rFonts w:cstheme="minorHAnsi"/>
-        </w:rPr>
-      </w:pPr>
-      <w:r>
-        <w:rPr>
-          <w:rFonts w:cstheme="minorHAnsi"/>
-        </w:rPr>
-        <w:t>TO IN PRESENT TENSE</w:t>
-      </w:r>
-    </w:p>
-    <w:p>
-      <w:pPr>
-        <w:pStyle w:val="Paragraphedeliste"/>
-        <w:numPr>
-          <w:ilvl w:val="0"/>
-          <w:numId w:val="1"/>
-        </w:numPr>
-        <w:rPr>
-          <w:rFonts w:cstheme="minorHAnsi"/>
-        </w:rPr>
-      </w:pPr>
-      <w:r>
-        <w:rPr>
-          <w:rFonts w:cstheme="minorHAnsi"/>
-        </w:rPr>
-        <w:t>FAMILY MEMBERS</w:t>
-      </w:r>
-    </w:p>
-    <w:p>
-      <w:pPr>
-        <w:pStyle w:val="Paragraphedeliste"/>
-        <w:numPr>
-          <w:ilvl w:val="0"/>
-          <w:numId w:val="1"/>
-        </w:numPr>
-        <w:rPr>
-          <w:rFonts w:cstheme="minorHAnsi"/>
-        </w:rPr>
-      </w:pPr>
-      <w:r>
-        <w:rPr>
-          <w:rFonts w:cstheme="minorHAnsi"/>
-        </w:rPr>
-        <w:t>NEGATIVE SENTENCE IN PRESENT TENSE</w:t>
-      </w:r>
-    </w:p>
-    <w:p>
-      <w:pPr>
-        <w:pStyle w:val="Paragraphedeliste"/>
-        <w:numPr>
-          <w:ilvl w:val="0"/>
-          <w:numId w:val="1"/>
-        </w:numPr>
-        <w:rPr>
-          <w:rFonts w:cstheme="minorHAnsi"/>
-        </w:rPr>
-      </w:pPr>
-      <w:r>
-        <w:rPr>
-          <w:rFonts w:cstheme="minorHAnsi"/>
-        </w:rPr>
-        <w:t>APOSTROPHES</w:t>
-      </w:r>
-    </w:p>
-    <w:p>
-      <w:pPr>
-        <w:pStyle w:val="Paragraphedeliste"/>
-        <w:numPr>
-          <w:ilvl w:val="0"/>
-          <w:numId w:val="1"/>
-        </w:numPr>
-        <w:rPr>
-          <w:rFonts w:cstheme="minorHAnsi"/>
-        </w:rPr>
-      </w:pPr>
-      <w:r>
-        <w:rPr>
-          <w:rFonts w:cstheme="minorHAnsi"/>
-        </w:rPr>
-        <w:t>NUMBERS</w:t>
-      </w:r>
-    </w:p>
-    <w:p>
-      <w:pPr>
-        <w:rPr>
-          <w:rFonts w:cstheme="minorHAnsi"/>
-        </w:rPr>
-      </w:pPr>
-    </w:p>
-    <w:p>
-      <w:pPr>
-        <w:pStyle w:val="Paragraphedeliste"/>
+        <w:pStyle w:val="ListParagraph"/>
         <w:rPr>
           <w:rFonts w:cstheme="minorHAnsi"/>
         </w:rPr>
@@ -3456,7 +3272,7 @@
 <w:ftr xmlns:wpc="http://schemas.microsoft.com/office/word/2010/wordprocessingCanvas" xmlns:cx="http://schemas.microsoft.com/office/drawing/2014/chartex" xmlns:cx1="http://schemas.microsoft.com/office/drawing/2015/9/8/chartex" xmlns:mc="http://schemas.openxmlformats.org/markup-compatibility/2006" xmlns:o="urn:schemas-microsoft-com:office:office" xmlns:r="http://schemas.openxmlformats.org/officeDocument/2006/relationships" xmlns:m="http://schemas.openxmlformats.org/officeDocument/2006/math" xmlns:v="urn:schemas-microsoft-com:vml" xmlns:wp14="http://schemas.microsoft.com/office/word/2010/wordprocessingDrawing" xmlns:wp="http://schemas.openxmlformats.org/drawingml/2006/wordprocessingDrawing" xmlns:w10="urn:schemas-microsoft-com:office:word" xmlns:w="http://schemas.openxmlformats.org/wordprocessingml/2006/main" xmlns:w14="http://schemas.microsoft.com/office/word/2010/wordml" xmlns:w15="http://schemas.microsoft.com/office/word/2012/wordml" xmlns:w16se="http://schemas.microsoft.com/office/word/2015/wordml/symex" xmlns:wpg="http://schemas.microsoft.com/office/word/2010/wordprocessingGroup" xmlns:wpi="http://schemas.microsoft.com/office/word/2010/wordprocessingInk" xmlns:wne="http://schemas.microsoft.com/office/word/2006/wordml" xmlns:wps="http://schemas.microsoft.com/office/word/2010/wordprocessingShape" mc:Ignorable="w14 w15 w16se wp14">
   <w:p>
     <w:pPr>
-      <w:pStyle w:val="Pieddepage"/>
+      <w:pStyle w:val="Footer"/>
     </w:pPr>
     <w:r>
       <w:t>Level 0</w:t>
@@ -4454,11 +4270,11 @@
     <w:name w:val="Normal"/>
     <w:qFormat/>
   </w:style>
-  <w:style w:type="paragraph" w:styleId="Titre1">
+  <w:style w:type="paragraph" w:styleId="Heading1">
     <w:name w:val="heading 1"/>
     <w:basedOn w:val="Normal"/>
     <w:next w:val="Normal"/>
-    <w:link w:val="Titre1Car"/>
+    <w:link w:val="Heading1Char"/>
     <w:uiPriority w:val="9"/>
     <w:qFormat/>
     <w:rsid w:val="003921D9"/>
@@ -4475,11 +4291,11 @@
       <w:szCs w:val="32"/>
     </w:rPr>
   </w:style>
-  <w:style w:type="paragraph" w:styleId="Titre2">
+  <w:style w:type="paragraph" w:styleId="Heading2">
     <w:name w:val="heading 2"/>
     <w:basedOn w:val="Normal"/>
     <w:next w:val="Normal"/>
-    <w:link w:val="Titre2Car"/>
+    <w:link w:val="Heading2Char"/>
     <w:uiPriority w:val="9"/>
     <w:unhideWhenUsed/>
     <w:qFormat/>
@@ -4497,13 +4313,13 @@
       <w:szCs w:val="26"/>
     </w:rPr>
   </w:style>
-  <w:style w:type="character" w:default="1" w:styleId="Policepardfaut">
+  <w:style w:type="character" w:default="1" w:styleId="DefaultParagraphFont">
     <w:name w:val="Default Paragraph Font"/>
     <w:uiPriority w:val="1"/>
     <w:semiHidden/>
     <w:unhideWhenUsed/>
   </w:style>
-  <w:style w:type="table" w:default="1" w:styleId="TableauNormal">
+  <w:style w:type="table" w:default="1" w:styleId="TableNormal">
     <w:name w:val="Normal Table"/>
     <w:uiPriority w:val="99"/>
     <w:semiHidden/>
@@ -4518,13 +4334,13 @@
       </w:tblCellMar>
     </w:tblPr>
   </w:style>
-  <w:style w:type="numbering" w:default="1" w:styleId="Aucuneliste">
+  <w:style w:type="numbering" w:default="1" w:styleId="NoList">
     <w:name w:val="No List"/>
     <w:uiPriority w:val="99"/>
     <w:semiHidden/>
     <w:unhideWhenUsed/>
   </w:style>
-  <w:style w:type="paragraph" w:styleId="Paragraphedeliste">
+  <w:style w:type="paragraph" w:styleId="ListParagraph">
     <w:name w:val="List Paragraph"/>
     <w:basedOn w:val="Normal"/>
     <w:uiPriority w:val="34"/>
@@ -4535,11 +4351,11 @@
       <w:contextualSpacing/>
     </w:pPr>
   </w:style>
-  <w:style w:type="paragraph" w:styleId="Titre">
+  <w:style w:type="paragraph" w:styleId="Title">
     <w:name w:val="Title"/>
     <w:basedOn w:val="Normal"/>
     <w:next w:val="Normal"/>
-    <w:link w:val="TitreCar"/>
+    <w:link w:val="TitleChar"/>
     <w:uiPriority w:val="10"/>
     <w:qFormat/>
     <w:rsid w:val="003921D9"/>
@@ -4555,10 +4371,10 @@
       <w:szCs w:val="56"/>
     </w:rPr>
   </w:style>
-  <w:style w:type="character" w:customStyle="1" w:styleId="TitreCar">
-    <w:name w:val="Titre Car"/>
-    <w:basedOn w:val="Policepardfaut"/>
-    <w:link w:val="Titre"/>
+  <w:style w:type="character" w:customStyle="1" w:styleId="TitleChar">
+    <w:name w:val="Title Char"/>
+    <w:basedOn w:val="DefaultParagraphFont"/>
+    <w:link w:val="Title"/>
     <w:uiPriority w:val="10"/>
     <w:rsid w:val="003921D9"/>
     <w:rPr>
@@ -4569,11 +4385,11 @@
       <w:szCs w:val="56"/>
     </w:rPr>
   </w:style>
-  <w:style w:type="paragraph" w:styleId="Sous-titre">
+  <w:style w:type="paragraph" w:styleId="Subtitle">
     <w:name w:val="Subtitle"/>
     <w:basedOn w:val="Normal"/>
     <w:next w:val="Normal"/>
-    <w:link w:val="Sous-titreCar"/>
+    <w:link w:val="SubtitleChar"/>
     <w:uiPriority w:val="11"/>
     <w:qFormat/>
     <w:rsid w:val="003921D9"/>
@@ -4588,10 +4404,10 @@
       <w:spacing w:val="15"/>
     </w:rPr>
   </w:style>
-  <w:style w:type="character" w:customStyle="1" w:styleId="Sous-titreCar">
-    <w:name w:val="Sous-titre Car"/>
-    <w:basedOn w:val="Policepardfaut"/>
-    <w:link w:val="Sous-titre"/>
+  <w:style w:type="character" w:customStyle="1" w:styleId="SubtitleChar">
+    <w:name w:val="Subtitle Char"/>
+    <w:basedOn w:val="DefaultParagraphFont"/>
+    <w:link w:val="Subtitle"/>
     <w:uiPriority w:val="11"/>
     <w:rsid w:val="003921D9"/>
     <w:rPr>
@@ -4600,10 +4416,10 @@
       <w:spacing w:val="15"/>
     </w:rPr>
   </w:style>
-  <w:style w:type="character" w:customStyle="1" w:styleId="Titre2Car">
-    <w:name w:val="Titre 2 Car"/>
-    <w:basedOn w:val="Policepardfaut"/>
-    <w:link w:val="Titre2"/>
+  <w:style w:type="character" w:customStyle="1" w:styleId="Heading2Char">
+    <w:name w:val="Heading 2 Char"/>
+    <w:basedOn w:val="DefaultParagraphFont"/>
+    <w:link w:val="Heading2"/>
     <w:uiPriority w:val="9"/>
     <w:rsid w:val="003921D9"/>
     <w:rPr>
@@ -4613,10 +4429,10 @@
       <w:szCs w:val="26"/>
     </w:rPr>
   </w:style>
-  <w:style w:type="character" w:customStyle="1" w:styleId="Titre1Car">
-    <w:name w:val="Titre 1 Car"/>
-    <w:basedOn w:val="Policepardfaut"/>
-    <w:link w:val="Titre1"/>
+  <w:style w:type="character" w:customStyle="1" w:styleId="Heading1Char">
+    <w:name w:val="Heading 1 Char"/>
+    <w:basedOn w:val="DefaultParagraphFont"/>
+    <w:link w:val="Heading1"/>
     <w:uiPriority w:val="9"/>
     <w:rsid w:val="003921D9"/>
     <w:rPr>
@@ -4626,7 +4442,7 @@
       <w:szCs w:val="32"/>
     </w:rPr>
   </w:style>
-  <w:style w:type="paragraph" w:styleId="Sansinterligne">
+  <w:style w:type="paragraph" w:styleId="NoSpacing">
     <w:name w:val="No Spacing"/>
     <w:uiPriority w:val="1"/>
     <w:qFormat/>
@@ -4635,9 +4451,9 @@
       <w:spacing w:after="0" w:line="240" w:lineRule="auto"/>
     </w:pPr>
   </w:style>
-  <w:style w:type="character" w:styleId="lev">
+  <w:style w:type="character" w:styleId="Strong">
     <w:name w:val="Strong"/>
-    <w:basedOn w:val="Policepardfaut"/>
+    <w:basedOn w:val="DefaultParagraphFont"/>
     <w:uiPriority w:val="22"/>
     <w:qFormat/>
     <w:rsid w:val="003921D9"/>
@@ -4646,9 +4462,9 @@
       <w:bCs/>
     </w:rPr>
   </w:style>
-  <w:style w:type="character" w:styleId="Emphaseintense">
+  <w:style w:type="character" w:styleId="IntenseEmphasis">
     <w:name w:val="Intense Emphasis"/>
-    <w:basedOn w:val="Policepardfaut"/>
+    <w:basedOn w:val="DefaultParagraphFont"/>
     <w:uiPriority w:val="21"/>
     <w:qFormat/>
     <w:rsid w:val="003921D9"/>
@@ -4658,9 +4474,9 @@
       <w:color w:val="5B9BD5" w:themeColor="accent1"/>
     </w:rPr>
   </w:style>
-  <w:style w:type="character" w:styleId="Accentuation">
+  <w:style w:type="character" w:styleId="Emphasis">
     <w:name w:val="Emphasis"/>
-    <w:basedOn w:val="Policepardfaut"/>
+    <w:basedOn w:val="DefaultParagraphFont"/>
     <w:uiPriority w:val="20"/>
     <w:qFormat/>
     <w:rsid w:val="003921D9"/>
@@ -4669,11 +4485,11 @@
       <w:iCs/>
     </w:rPr>
   </w:style>
-  <w:style w:type="paragraph" w:styleId="Citation">
+  <w:style w:type="paragraph" w:styleId="Quote">
     <w:name w:val="Quote"/>
     <w:basedOn w:val="Normal"/>
     <w:next w:val="Normal"/>
-    <w:link w:val="CitationCar"/>
+    <w:link w:val="QuoteChar"/>
     <w:uiPriority w:val="29"/>
     <w:qFormat/>
     <w:rsid w:val="003921D9"/>
@@ -4688,10 +4504,10 @@
       <w:color w:val="404040" w:themeColor="text1" w:themeTint="BF"/>
     </w:rPr>
   </w:style>
-  <w:style w:type="character" w:customStyle="1" w:styleId="CitationCar">
-    <w:name w:val="Citation Car"/>
-    <w:basedOn w:val="Policepardfaut"/>
-    <w:link w:val="Citation"/>
+  <w:style w:type="character" w:customStyle="1" w:styleId="QuoteChar">
+    <w:name w:val="Quote Char"/>
+    <w:basedOn w:val="DefaultParagraphFont"/>
+    <w:link w:val="Quote"/>
     <w:uiPriority w:val="29"/>
     <w:rsid w:val="003921D9"/>
     <w:rPr>
@@ -4700,11 +4516,11 @@
       <w:color w:val="404040" w:themeColor="text1" w:themeTint="BF"/>
     </w:rPr>
   </w:style>
-  <w:style w:type="paragraph" w:styleId="Citationintense">
+  <w:style w:type="paragraph" w:styleId="IntenseQuote">
     <w:name w:val="Intense Quote"/>
     <w:basedOn w:val="Normal"/>
     <w:next w:val="Normal"/>
-    <w:link w:val="CitationintenseCar"/>
+    <w:link w:val="IntenseQuoteChar"/>
     <w:uiPriority w:val="30"/>
     <w:qFormat/>
     <w:rsid w:val="003921D9"/>
@@ -4723,10 +4539,10 @@
       <w:color w:val="5B9BD5" w:themeColor="accent1"/>
     </w:rPr>
   </w:style>
-  <w:style w:type="character" w:customStyle="1" w:styleId="CitationintenseCar">
-    <w:name w:val="Citation intense Car"/>
-    <w:basedOn w:val="Policepardfaut"/>
-    <w:link w:val="Citationintense"/>
+  <w:style w:type="character" w:customStyle="1" w:styleId="IntenseQuoteChar">
+    <w:name w:val="Intense Quote Char"/>
+    <w:basedOn w:val="DefaultParagraphFont"/>
+    <w:link w:val="IntenseQuote"/>
     <w:uiPriority w:val="30"/>
     <w:rsid w:val="003921D9"/>
     <w:rPr>
@@ -4735,9 +4551,9 @@
       <w:color w:val="5B9BD5" w:themeColor="accent1"/>
     </w:rPr>
   </w:style>
-  <w:style w:type="table" w:styleId="Grilledutableau">
+  <w:style w:type="table" w:styleId="TableGrid">
     <w:name w:val="Table Grid"/>
-    <w:basedOn w:val="TableauNormal"/>
+    <w:basedOn w:val="TableNormal"/>
     <w:uiPriority w:val="39"/>
     <w:rsid w:val="003921D9"/>
     <w:pPr>
@@ -4754,10 +4570,10 @@
       </w:tblBorders>
     </w:tblPr>
   </w:style>
-  <w:style w:type="paragraph" w:styleId="En-tte">
+  <w:style w:type="paragraph" w:styleId="Header">
     <w:name w:val="header"/>
     <w:basedOn w:val="Normal"/>
-    <w:link w:val="En-tteCar"/>
+    <w:link w:val="HeaderChar"/>
     <w:uiPriority w:val="99"/>
     <w:unhideWhenUsed/>
     <w:rsid w:val="00A23149"/>
@@ -4769,17 +4585,17 @@
       <w:spacing w:after="0" w:line="240" w:lineRule="auto"/>
     </w:pPr>
   </w:style>
-  <w:style w:type="character" w:customStyle="1" w:styleId="En-tteCar">
-    <w:name w:val="En-tête Car"/>
-    <w:basedOn w:val="Policepardfaut"/>
-    <w:link w:val="En-tte"/>
+  <w:style w:type="character" w:customStyle="1" w:styleId="HeaderChar">
+    <w:name w:val="Header Char"/>
+    <w:basedOn w:val="DefaultParagraphFont"/>
+    <w:link w:val="Header"/>
     <w:uiPriority w:val="99"/>
     <w:rsid w:val="00A23149"/>
   </w:style>
-  <w:style w:type="paragraph" w:styleId="Pieddepage">
+  <w:style w:type="paragraph" w:styleId="Footer">
     <w:name w:val="footer"/>
     <w:basedOn w:val="Normal"/>
-    <w:link w:val="PieddepageCar"/>
+    <w:link w:val="FooterChar"/>
     <w:uiPriority w:val="99"/>
     <w:unhideWhenUsed/>
     <w:rsid w:val="00A23149"/>
@@ -4791,12 +4607,42 @@
       <w:spacing w:after="0" w:line="240" w:lineRule="auto"/>
     </w:pPr>
   </w:style>
-  <w:style w:type="character" w:customStyle="1" w:styleId="PieddepageCar">
-    <w:name w:val="Pied de page Car"/>
-    <w:basedOn w:val="Policepardfaut"/>
-    <w:link w:val="Pieddepage"/>
+  <w:style w:type="character" w:customStyle="1" w:styleId="FooterChar">
+    <w:name w:val="Footer Char"/>
+    <w:basedOn w:val="DefaultParagraphFont"/>
+    <w:link w:val="Footer"/>
     <w:uiPriority w:val="99"/>
     <w:rsid w:val="00A23149"/>
+  </w:style>
+  <w:style w:type="paragraph" w:styleId="BalloonText">
+    <w:name w:val="Balloon Text"/>
+    <w:basedOn w:val="Normal"/>
+    <w:link w:val="BalloonTextChar"/>
+    <w:uiPriority w:val="99"/>
+    <w:semiHidden/>
+    <w:unhideWhenUsed/>
+    <w:rsid w:val="00DB7DEE"/>
+    <w:pPr>
+      <w:spacing w:after="0" w:line="240" w:lineRule="auto"/>
+    </w:pPr>
+    <w:rPr>
+      <w:rFonts w:ascii="Segoe UI" w:hAnsi="Segoe UI" w:cs="Segoe UI"/>
+      <w:sz w:val="18"/>
+      <w:szCs w:val="18"/>
+    </w:rPr>
+  </w:style>
+  <w:style w:type="character" w:customStyle="1" w:styleId="BalloonTextChar">
+    <w:name w:val="Balloon Text Char"/>
+    <w:basedOn w:val="DefaultParagraphFont"/>
+    <w:link w:val="BalloonText"/>
+    <w:uiPriority w:val="99"/>
+    <w:semiHidden/>
+    <w:rsid w:val="00DB7DEE"/>
+    <w:rPr>
+      <w:rFonts w:ascii="Segoe UI" w:hAnsi="Segoe UI" w:cs="Segoe UI"/>
+      <w:sz w:val="18"/>
+      <w:szCs w:val="18"/>
+    </w:rPr>
   </w:style>
 </w:styles>
 </file>
@@ -5067,7 +4913,7 @@
 </file>
 
 <file path=customXml/itemProps1.xml><?xml version="1.0" encoding="utf-8"?>
-<ds:datastoreItem xmlns:ds="http://schemas.openxmlformats.org/officeDocument/2006/customXml" ds:itemID="{637E5807-04A5-4BB7-8811-AA6DC5B0F321}">
+<ds:datastoreItem xmlns:ds="http://schemas.openxmlformats.org/officeDocument/2006/customXml" ds:itemID="{E39763CA-6F36-4B2A-B325-FE51F9D8F9E9}">
   <ds:schemaRefs>
     <ds:schemaRef ds:uri="http://schemas.openxmlformats.org/officeDocument/2006/bibliography"/>
   </ds:schemaRefs>

</xml_diff>